<commit_message>
Updated files from June 2023 boot camp
</commit_message>
<xml_diff>
--- a/Admin/SHARP_MulitOmicsBootCamp_Literature.docx
+++ b/Admin/SHARP_MulitOmicsBootCamp_Literature.docx
@@ -3428,6 +3428,54 @@
     </w:p>
     <w:p>
       <w:pPr>
+        <w:pStyle w:val="ListParagraph"/>
+        <w:rPr>
+          <w:rFonts w:ascii="Arial" w:hAnsi="Arial" w:cs="Arial"/>
+        </w:rPr>
+      </w:pPr>
+    </w:p>
+    <w:p>
+      <w:pPr>
+        <w:pStyle w:val="ListParagraph"/>
+        <w:numPr>
+          <w:ilvl w:val="0"/>
+          <w:numId w:val="7"/>
+        </w:numPr>
+        <w:rPr>
+          <w:rFonts w:ascii="Arial" w:hAnsi="Arial" w:cs="Arial"/>
+        </w:rPr>
+      </w:pPr>
+      <w:proofErr w:type="spellStart"/>
+      <w:r>
+        <w:rPr>
+          <w:rFonts w:ascii="Arial" w:hAnsi="Arial" w:cs="Arial"/>
+        </w:rPr>
+        <w:t>Perera</w:t>
+      </w:r>
+      <w:proofErr w:type="spellEnd"/>
+      <w:r>
+        <w:rPr>
+          <w:rFonts w:ascii="Arial" w:hAnsi="Arial" w:cs="Arial"/>
+        </w:rPr>
+        <w:t xml:space="preserve">, C., Zhang, H., Zheng, Y., Hou, L., Qu, A., Zheng, C., </w:t>
+      </w:r>
+      <w:proofErr w:type="spellStart"/>
+      <w:r>
+        <w:rPr>
+          <w:rFonts w:ascii="Arial" w:hAnsi="Arial" w:cs="Arial"/>
+        </w:rPr>
+        <w:t>Xie</w:t>
+      </w:r>
+      <w:proofErr w:type="spellEnd"/>
+      <w:r>
+        <w:rPr>
+          <w:rFonts w:ascii="Arial" w:hAnsi="Arial" w:cs="Arial"/>
+        </w:rPr>
+        <w:t>, K., and Liu, L. (2022). HIMA2: high-dimensional mediation analysis and its application in epigenome-wide DNA methylation data. BMC Bioinformatics 23, 296.</w:t>
+      </w:r>
+    </w:p>
+    <w:p>
+      <w:pPr>
         <w:spacing w:after="0" w:line="240" w:lineRule="auto"/>
         <w:rPr>
           <w:rFonts w:ascii="Arial" w:hAnsi="Arial" w:cs="Arial"/>
@@ -3588,14 +3636,7 @@
         <w:rPr>
           <w:rFonts w:ascii="Arial" w:hAnsi="Arial" w:cs="Arial"/>
         </w:rPr>
-        <w:t>, T., et al. (2015). A statistical framework to model the meeting-</w:t>
-      </w:r>
-      <w:r>
-        <w:rPr>
-          <w:rFonts w:ascii="Arial" w:hAnsi="Arial" w:cs="Arial"/>
-        </w:rPr>
-        <w:lastRenderedPageBreak/>
-        <w:t>in-the-middle principle using metabolomic data: application to hepatocellular carcinoma in the EPIC study. Mutagenesis 30, 743-753.</w:t>
+        <w:t>, T., et al. (2015). A statistical framework to model the meeting-in-the-middle principle using metabolomic data: application to hepatocellular carcinoma in the EPIC study. Mutagenesis 30, 743-753.</w:t>
       </w:r>
     </w:p>
     <w:p>

</xml_diff>